<commit_message>
add .gitignore and add objectives
</commit_message>
<xml_diff>
--- a/DEVASC v1.0 Skills Assessment - Dec 2021.docx
+++ b/DEVASC v1.0 Skills Assessment - Dec 2021.docx
@@ -105,6 +105,31 @@
     </w:p>
     <w:p>
       <w:pPr>
+        <w:pStyle w:val="Bulletlevel1"/>
+        <w:rPr>
+          <w:b/>
+          <w:bCs/>
+        </w:rPr>
+      </w:pPr>
+      <w:r>
+        <w:rPr>
+          <w:b/>
+          <w:bCs/>
+        </w:rPr>
+        <w:t xml:space="preserve">Use Git and </w:t>
+      </w:r>
+      <w:proofErr w:type="spellStart"/>
+      <w:r>
+        <w:rPr>
+          <w:b/>
+          <w:bCs/>
+        </w:rPr>
+        <w:t>Github</w:t>
+      </w:r>
+      <w:proofErr w:type="spellEnd"/>
+    </w:p>
+    <w:p>
+      <w:pPr>
         <w:pStyle w:val="Heading1"/>
       </w:pPr>
       <w:r>
@@ -760,12 +785,6 @@
       <w:r>
         <w:t xml:space="preserve"> the same API calls, your API call may be blocked for a specific amount of time. The timeout is usually less than 5 minutes.</w:t>
       </w:r>
-    </w:p>
-    <w:p>
-      <w:pPr>
-        <w:pStyle w:val="CMDOutput"/>
-        <w:ind w:left="0"/>
-      </w:pPr>
     </w:p>
     <w:sectPr>
       <w:headerReference w:type="default" r:id="rId12"/>
@@ -4982,6 +5001,7 @@
     <w:rsid w:val="00413590"/>
     <w:rsid w:val="004234AE"/>
     <w:rsid w:val="00552EA9"/>
+    <w:rsid w:val="0059576C"/>
     <w:rsid w:val="007F5953"/>
     <w:rsid w:val="007F73BB"/>
     <w:rsid w:val="009F2E54"/>

</xml_diff>